<commit_message>
Game thread, graphics, and player mechanics added
</commit_message>
<xml_diff>
--- a/Version History.docx
+++ b/Version History.docx
@@ -28,12 +28,89 @@
         <w:t xml:space="preserve">Project started. All it does is say Hello World, but the group has started, ideas are flowing, and it is now on </w:t>
       </w:r>
       <w:proofErr w:type="spellStart"/>
+      <w:proofErr w:type="gramStart"/>
       <w:r>
         <w:t>github</w:t>
       </w:r>
       <w:proofErr w:type="spellEnd"/>
+      <w:proofErr w:type="gramEnd"/>
       <w:r>
         <w:t xml:space="preserve"> so it is still more significant than it may seem.</w:t>
+      </w:r>
+    </w:p>
+    <w:p>
+      <w:pPr>
+        <w:rPr>
+          <w:b/>
+        </w:rPr>
+      </w:pPr>
+      <w:r>
+        <w:rPr>
+          <w:b/>
+        </w:rPr>
+        <w:t xml:space="preserve">Version </w:t>
+      </w:r>
+      <w:proofErr w:type="spellStart"/>
+      <w:r>
+        <w:rPr>
+          <w:b/>
+        </w:rPr>
+        <w:t>InfDev</w:t>
+      </w:r>
+      <w:proofErr w:type="spellEnd"/>
+      <w:r>
+        <w:rPr>
+          <w:b/>
+        </w:rPr>
+        <w:t xml:space="preserve"> 0.001 (February 12, 2018): </w:t>
+      </w:r>
+    </w:p>
+    <w:p>
+      <w:pPr>
+        <w:pStyle w:val="ListParagraph"/>
+        <w:numPr>
+          <w:ilvl w:val="0"/>
+          <w:numId w:val="2"/>
+        </w:numPr>
+      </w:pPr>
+      <w:r>
+        <w:t>Games main thread is created, ticking all the events in the game</w:t>
+      </w:r>
+    </w:p>
+    <w:p>
+      <w:pPr>
+        <w:pStyle w:val="ListParagraph"/>
+        <w:numPr>
+          <w:ilvl w:val="0"/>
+          <w:numId w:val="2"/>
+        </w:numPr>
+      </w:pPr>
+      <w:r>
+        <w:t>Graphics and paint methods are set up to display a rectangle that moves (the player)</w:t>
+      </w:r>
+    </w:p>
+    <w:p>
+      <w:pPr>
+        <w:pStyle w:val="ListParagraph"/>
+        <w:numPr>
+          <w:ilvl w:val="0"/>
+          <w:numId w:val="2"/>
+        </w:numPr>
+      </w:pPr>
+      <w:r>
+        <w:t>Input handler is added to handle keyboard inputs for moving the player.</w:t>
+      </w:r>
+    </w:p>
+    <w:p>
+      <w:pPr>
+        <w:pStyle w:val="ListParagraph"/>
+        <w:numPr>
+          <w:ilvl w:val="0"/>
+          <w:numId w:val="2"/>
+        </w:numPr>
+      </w:pPr>
+      <w:r>
+        <w:t>Player and all of his/her values are added, but only movement variables are in use.</w:t>
       </w:r>
       <w:bookmarkStart w:id="0" w:name="_GoBack"/>
       <w:bookmarkEnd w:id="0"/>
@@ -406,6 +483,7 @@
     <w:lsdException w:name="HTML Sample" w:semiHidden="1" w:unhideWhenUsed="1"/>
     <w:lsdException w:name="HTML Typewriter" w:semiHidden="1" w:unhideWhenUsed="1"/>
     <w:lsdException w:name="HTML Variable" w:semiHidden="1" w:unhideWhenUsed="1"/>
+    <w:lsdException w:name="Normal Table" w:semiHidden="1" w:unhideWhenUsed="1"/>
     <w:lsdException w:name="annotation subject" w:semiHidden="1" w:unhideWhenUsed="1"/>
     <w:lsdException w:name="No List" w:semiHidden="1" w:unhideWhenUsed="1"/>
     <w:lsdException w:name="Outline List 1" w:semiHidden="1" w:unhideWhenUsed="1"/>
@@ -452,8 +530,10 @@
     <w:lsdException w:name="Table Subtle 2" w:semiHidden="1" w:unhideWhenUsed="1"/>
     <w:lsdException w:name="Table Web 1" w:semiHidden="1" w:unhideWhenUsed="1"/>
     <w:lsdException w:name="Table Web 2" w:semiHidden="1" w:unhideWhenUsed="1"/>
+    <w:lsdException w:name="Table Web 3" w:semiHidden="1" w:unhideWhenUsed="1"/>
     <w:lsdException w:name="Balloon Text" w:semiHidden="1" w:unhideWhenUsed="1"/>
     <w:lsdException w:name="Table Grid" w:uiPriority="39"/>
+    <w:lsdException w:name="Table Theme" w:semiHidden="1" w:unhideWhenUsed="1"/>
     <w:lsdException w:name="Placeholder Text" w:semiHidden="1"/>
     <w:lsdException w:name="No Spacing" w:uiPriority="1" w:qFormat="1"/>
     <w:lsdException w:name="Light Shading" w:uiPriority="60"/>

</xml_diff>

<commit_message>
New texture blocking, for better textures
</commit_message>
<xml_diff>
--- a/Version History.docx
+++ b/Version History.docx
@@ -331,56 +331,146 @@
       <w:r>
         <w:t>- Pressing r will restart the level and reset all the platforms and entities for now.</w:t>
       </w:r>
+    </w:p>
+    <w:p>
+      <w:pPr>
+        <w:ind w:left="720"/>
+      </w:pPr>
+      <w:r>
+        <w:t xml:space="preserve">- Projectiles are given collision detection and the required parameters to move in any direction and speed they are shot in. </w:t>
+      </w:r>
+    </w:p>
+    <w:p>
+      <w:pPr>
+        <w:ind w:left="720"/>
+      </w:pPr>
+      <w:r>
+        <w:t xml:space="preserve">- Enemies are added, which </w:t>
+      </w:r>
+      <w:proofErr w:type="gramStart"/>
+      <w:r>
+        <w:t>at the moment</w:t>
+      </w:r>
+      <w:proofErr w:type="gramEnd"/>
+      <w:r>
+        <w:t xml:space="preserve"> are given all their required parameters for now, and for possible future updates. They will move towards the players x position, crouch to get under platforms if needed, and can shoot in any direction depending on where the player is, but only if the player is within the </w:t>
+      </w:r>
+      <w:proofErr w:type="gramStart"/>
+      <w:r>
+        <w:t>enemies</w:t>
+      </w:r>
+      <w:proofErr w:type="gramEnd"/>
+      <w:r>
+        <w:t xml:space="preserve"> eyesight. Speaking of that, enemies are given eyesight that checks towards the target that the enemy is currently tracking. The enemy can also melee entities and the player within </w:t>
+      </w:r>
+      <w:proofErr w:type="gramStart"/>
+      <w:r>
+        <w:t>a distance of 20</w:t>
+      </w:r>
+      <w:proofErr w:type="gramEnd"/>
+      <w:r>
+        <w:t xml:space="preserve"> pixels of the enemy. Entity flags are added so that you can have the entity only shoot in one direction if you want, </w:t>
+      </w:r>
+      <w:proofErr w:type="gramStart"/>
+      <w:r>
+        <w:t>and also</w:t>
+      </w:r>
+      <w:proofErr w:type="gramEnd"/>
+      <w:r>
+        <w:t xml:space="preserve"> the entities ability to move, look one or both directions, whether it can melee or shoot, </w:t>
+      </w:r>
+      <w:proofErr w:type="spellStart"/>
+      <w:r>
+        <w:t>etc</w:t>
+      </w:r>
+      <w:proofErr w:type="spellEnd"/>
+      <w:r>
+        <w:t xml:space="preserve">… to increase versatility in entity types. </w:t>
+      </w:r>
+    </w:p>
+    <w:p>
+      <w:pPr>
+        <w:ind w:left="720"/>
+      </w:pPr>
+    </w:p>
+    <w:p>
+      <w:pPr>
+        <w:ind w:left="720"/>
+        <w:rPr>
+          <w:b/>
+        </w:rPr>
+      </w:pPr>
+      <w:r>
+        <w:rPr>
+          <w:b/>
+        </w:rPr>
+        <w:t xml:space="preserve">Version </w:t>
+      </w:r>
+      <w:proofErr w:type="spellStart"/>
+      <w:r>
+        <w:rPr>
+          <w:b/>
+        </w:rPr>
+        <w:t>InfDev</w:t>
+      </w:r>
+      <w:proofErr w:type="spellEnd"/>
+      <w:r>
+        <w:rPr>
+          <w:b/>
+        </w:rPr>
+        <w:t xml:space="preserve"> 0.35 (Looks and sounds update) (April 11, 2018):</w:t>
+      </w:r>
+    </w:p>
+    <w:p>
+      <w:pPr>
+        <w:pStyle w:val="ListParagraph"/>
+        <w:numPr>
+          <w:ilvl w:val="0"/>
+          <w:numId w:val="2"/>
+        </w:numPr>
+      </w:pPr>
+      <w:r>
+        <w:lastRenderedPageBreak/>
+        <w:t>Added the sound controller system from VILE (only uses one volume for right now though until the main menu is added) and some simple sounds and music to enhance the gameplay at this moment. More can be added easily later.</w:t>
+      </w:r>
+    </w:p>
+    <w:p>
+      <w:pPr>
+        <w:pStyle w:val="ListParagraph"/>
+        <w:numPr>
+          <w:ilvl w:val="0"/>
+          <w:numId w:val="2"/>
+        </w:numPr>
+      </w:pPr>
+      <w:r>
+        <w:t>Added textures for a lot of things. All textures are temporary for testing purposes and not everything is textured completely yet (mainly enemy movement and melee).</w:t>
+      </w:r>
+    </w:p>
+    <w:p>
+      <w:pPr>
+        <w:pStyle w:val="ListParagraph"/>
+        <w:numPr>
+          <w:ilvl w:val="0"/>
+          <w:numId w:val="2"/>
+        </w:numPr>
+      </w:pPr>
+      <w:r>
+        <w:t>Implemented a new system of units and blocks so that platforms can be broken into units, which will then be distributed into blocks (equal length and width of units) and therefore can show on the screen as different sized textures.  Will also make collision easier in the future.</w:t>
+      </w:r>
+    </w:p>
+    <w:p>
+      <w:pPr>
+        <w:pStyle w:val="ListParagraph"/>
+        <w:numPr>
+          <w:ilvl w:val="0"/>
+          <w:numId w:val="2"/>
+        </w:numPr>
+      </w:pPr>
+      <w:r>
+        <w:t xml:space="preserve">Fixed several bug fixes with the enemy getting stuck in the air sometimes and other such things. </w:t>
+      </w:r>
       <w:bookmarkStart w:id="0" w:name="_GoBack"/>
       <w:bookmarkEnd w:id="0"/>
-    </w:p>
-    <w:p>
-      <w:pPr>
-        <w:ind w:left="720"/>
-      </w:pPr>
-      <w:r>
-        <w:t xml:space="preserve">- Projectiles are given collision detection and the required parameters to move in any direction and speed they are shot in. </w:t>
-      </w:r>
-    </w:p>
-    <w:p>
-      <w:pPr>
-        <w:ind w:left="720"/>
-      </w:pPr>
-      <w:r>
-        <w:t xml:space="preserve">- Enemies are added, which </w:t>
-      </w:r>
-      <w:proofErr w:type="gramStart"/>
-      <w:r>
-        <w:t>at the moment</w:t>
-      </w:r>
-      <w:proofErr w:type="gramEnd"/>
-      <w:r>
-        <w:t xml:space="preserve"> are given all their required parameters for now, and for possible future updates. They will move towards the players x position, crouch to get under platforms if needed, and can shoot in any direction depending on where the player is, but only if the player is within the </w:t>
-      </w:r>
-      <w:proofErr w:type="gramStart"/>
-      <w:r>
-        <w:t>enemies</w:t>
-      </w:r>
-      <w:proofErr w:type="gramEnd"/>
-      <w:r>
-        <w:t xml:space="preserve"> eyesight. Speaking of that, enemies are given eyesight that checks towards the target that the enemy is currently tracking. The enemy can also melee entities and the player within </w:t>
-      </w:r>
-      <w:proofErr w:type="gramStart"/>
-      <w:r>
-        <w:t>a distance of 20</w:t>
-      </w:r>
-      <w:proofErr w:type="gramEnd"/>
-      <w:r>
-        <w:t xml:space="preserve"> pixels of the enemy. Entity flags are added so that you can have the entity only shoot in one direction if you want, and also the entities ability to move, look one or both directions, whether it can melee or shoot, </w:t>
-      </w:r>
-      <w:proofErr w:type="spellStart"/>
-      <w:r>
-        <w:t>etc</w:t>
-      </w:r>
-      <w:proofErr w:type="spellEnd"/>
-      <w:r>
-        <w:t xml:space="preserve">… to increase versatility in entity types. </w:t>
-      </w:r>
     </w:p>
     <w:p/>
     <w:sectPr>

</xml_diff>